<commit_message>
finished Version (14 o'clock)
</commit_message>
<xml_diff>
--- a/abgabe_uebung_04.docx
+++ b/abgabe_uebung_04.docx
@@ -91,7 +91,43 @@
           <w:sz w:val="28"/>
           <w:szCs w:val="24"/>
         </w:rPr>
-        <w:t>Tobias Denzer, Matrikelnr. 6768647</w:t>
+        <w:t xml:space="preserve">Tobias </w:t>
+      </w:r>
+      <w:proofErr w:type="spellStart"/>
+      <w:r>
+        <w:rPr>
+          <w:rFonts w:ascii="Times New Roman" w:hAnsi="Times New Roman" w:cs="Times New Roman"/>
+          <w:sz w:val="28"/>
+          <w:szCs w:val="24"/>
+        </w:rPr>
+        <w:t>Denzer</w:t>
+      </w:r>
+      <w:proofErr w:type="spellEnd"/>
+      <w:r>
+        <w:rPr>
+          <w:rFonts w:ascii="Times New Roman" w:hAnsi="Times New Roman" w:cs="Times New Roman"/>
+          <w:sz w:val="28"/>
+          <w:szCs w:val="24"/>
+        </w:rPr>
+        <w:t xml:space="preserve">, </w:t>
+      </w:r>
+      <w:proofErr w:type="spellStart"/>
+      <w:r>
+        <w:rPr>
+          <w:rFonts w:ascii="Times New Roman" w:hAnsi="Times New Roman" w:cs="Times New Roman"/>
+          <w:sz w:val="28"/>
+          <w:szCs w:val="24"/>
+        </w:rPr>
+        <w:t>Matrikelnr</w:t>
+      </w:r>
+      <w:proofErr w:type="spellEnd"/>
+      <w:r>
+        <w:rPr>
+          <w:rFonts w:ascii="Times New Roman" w:hAnsi="Times New Roman" w:cs="Times New Roman"/>
+          <w:sz w:val="28"/>
+          <w:szCs w:val="24"/>
+        </w:rPr>
+        <w:t>. 6768647</w:t>
       </w:r>
     </w:p>
     <w:p>
@@ -117,7 +153,25 @@
           <w:sz w:val="28"/>
           <w:szCs w:val="24"/>
         </w:rPr>
-        <w:t>us Kalusche, Matrikelnr. 6598273</w:t>
+        <w:t xml:space="preserve">us Kalusche, </w:t>
+      </w:r>
+      <w:proofErr w:type="spellStart"/>
+      <w:r>
+        <w:rPr>
+          <w:rFonts w:ascii="Times New Roman" w:hAnsi="Times New Roman" w:cs="Times New Roman"/>
+          <w:sz w:val="28"/>
+          <w:szCs w:val="24"/>
+        </w:rPr>
+        <w:t>Matrikelnr</w:t>
+      </w:r>
+      <w:proofErr w:type="spellEnd"/>
+      <w:r>
+        <w:rPr>
+          <w:rFonts w:ascii="Times New Roman" w:hAnsi="Times New Roman" w:cs="Times New Roman"/>
+          <w:sz w:val="28"/>
+          <w:szCs w:val="24"/>
+        </w:rPr>
+        <w:t>. 6598273</w:t>
       </w:r>
     </w:p>
     <w:p>
@@ -164,6 +218,7 @@
           <w:szCs w:val="24"/>
         </w:rPr>
       </w:pPr>
+      <w:proofErr w:type="spellStart"/>
       <w:r>
         <w:rPr>
           <w:rFonts w:ascii="Times New Roman" w:hAnsi="Times New Roman" w:cs="Times New Roman"/>
@@ -171,28 +226,47 @@
           <w:sz w:val="24"/>
           <w:szCs w:val="24"/>
         </w:rPr>
-        <w:t>Aufg. 4.2 a</w:t>
-      </w:r>
-      <w:bookmarkStart w:id="0" w:name="_GoBack"/>
-      <w:bookmarkEnd w:id="0"/>
-    </w:p>
-    <w:p>
-      <w:pPr>
+        <w:t>Aufg</w:t>
+      </w:r>
+      <w:proofErr w:type="spellEnd"/>
+      <w:r>
         <w:rPr>
           <w:rFonts w:ascii="Times New Roman" w:hAnsi="Times New Roman" w:cs="Times New Roman"/>
           <w:b/>
           <w:sz w:val="24"/>
           <w:szCs w:val="24"/>
         </w:rPr>
-      </w:pPr>
-      <w:r>
+        <w:t>. 4.2 a</w:t>
+      </w:r>
+    </w:p>
+    <w:p>
+      <w:pPr>
         <w:rPr>
           <w:rFonts w:ascii="Times New Roman" w:hAnsi="Times New Roman" w:cs="Times New Roman"/>
           <w:b/>
           <w:sz w:val="24"/>
           <w:szCs w:val="24"/>
         </w:rPr>
-        <w:t>Aufg. 4.2 b</w:t>
+      </w:pPr>
+      <w:proofErr w:type="spellStart"/>
+      <w:r>
+        <w:rPr>
+          <w:rFonts w:ascii="Times New Roman" w:hAnsi="Times New Roman" w:cs="Times New Roman"/>
+          <w:b/>
+          <w:sz w:val="24"/>
+          <w:szCs w:val="24"/>
+        </w:rPr>
+        <w:t>Aufg</w:t>
+      </w:r>
+      <w:proofErr w:type="spellEnd"/>
+      <w:r>
+        <w:rPr>
+          <w:rFonts w:ascii="Times New Roman" w:hAnsi="Times New Roman" w:cs="Times New Roman"/>
+          <w:b/>
+          <w:sz w:val="24"/>
+          <w:szCs w:val="24"/>
+        </w:rPr>
+        <w:t>. 4.2 b</w:t>
       </w:r>
     </w:p>
     <w:p>
@@ -632,6 +706,9 @@
           <w:szCs w:val="24"/>
         </w:rPr>
       </w:pPr>
+      <w:bookmarkStart w:id="0" w:name="_GoBack"/>
+      <w:bookmarkEnd w:id="0"/>
+      <w:proofErr w:type="spellStart"/>
       <w:r>
         <w:rPr>
           <w:rFonts w:ascii="Times New Roman" w:hAnsi="Times New Roman" w:cs="Times New Roman"/>
@@ -639,37 +716,39 @@
           <w:sz w:val="24"/>
           <w:szCs w:val="24"/>
         </w:rPr>
-        <w:t>Aufg. 4.2 c</w:t>
-      </w:r>
-    </w:p>
-    <w:p>
-      <w:pPr>
+        <w:t>Aufg</w:t>
+      </w:r>
+      <w:proofErr w:type="spellEnd"/>
+      <w:r>
         <w:rPr>
           <w:rFonts w:ascii="Times New Roman" w:hAnsi="Times New Roman" w:cs="Times New Roman"/>
           <w:b/>
           <w:sz w:val="24"/>
           <w:szCs w:val="24"/>
         </w:rPr>
-      </w:pPr>
-      <w:r>
+        <w:t>. 4.2 c</w:t>
+      </w:r>
+    </w:p>
+    <w:p>
+      <w:pPr>
         <w:rPr>
           <w:rFonts w:ascii="Times New Roman" w:hAnsi="Times New Roman" w:cs="Times New Roman"/>
           <w:b/>
           <w:sz w:val="24"/>
           <w:szCs w:val="24"/>
         </w:rPr>
-        <w:t>Aufg. 4.2 d</w:t>
-      </w:r>
-    </w:p>
-    <w:p>
-      <w:pPr>
+      </w:pPr>
+      <w:proofErr w:type="spellStart"/>
+      <w:r>
         <w:rPr>
           <w:rFonts w:ascii="Times New Roman" w:hAnsi="Times New Roman" w:cs="Times New Roman"/>
           <w:b/>
           <w:sz w:val="24"/>
           <w:szCs w:val="24"/>
         </w:rPr>
-      </w:pPr>
+        <w:t>Aufg</w:t>
+      </w:r>
+      <w:proofErr w:type="spellEnd"/>
       <w:r>
         <w:rPr>
           <w:rFonts w:ascii="Times New Roman" w:hAnsi="Times New Roman" w:cs="Times New Roman"/>
@@ -677,7 +756,59 @@
           <w:sz w:val="24"/>
           <w:szCs w:val="24"/>
         </w:rPr>
-        <w:t>Aufg. 4.2 e</w:t>
+        <w:t>. 4.2 d</w:t>
+      </w:r>
+    </w:p>
+    <w:p>
+      <w:pPr>
+        <w:rPr>
+          <w:rFonts w:ascii="Times New Roman" w:hAnsi="Times New Roman" w:cs="Times New Roman"/>
+          <w:sz w:val="24"/>
+          <w:szCs w:val="24"/>
+        </w:rPr>
+      </w:pPr>
+      <w:r>
+        <w:rPr>
+          <w:rFonts w:ascii="Times New Roman" w:hAnsi="Times New Roman" w:cs="Times New Roman"/>
+          <w:sz w:val="24"/>
+          <w:szCs w:val="24"/>
+        </w:rPr>
+        <w:t xml:space="preserve">Siehe </w:t>
+      </w:r>
+      <w:r>
+        <w:rPr>
+          <w:rFonts w:ascii="Times New Roman" w:hAnsi="Times New Roman" w:cs="Times New Roman"/>
+          <w:i/>
+          <w:sz w:val="24"/>
+          <w:szCs w:val="24"/>
+        </w:rPr>
+        <w:t>elevators_v3.py</w:t>
+      </w:r>
+    </w:p>
+    <w:p>
+      <w:pPr>
+        <w:rPr>
+          <w:rFonts w:ascii="Times New Roman" w:hAnsi="Times New Roman" w:cs="Times New Roman"/>
+          <w:sz w:val="24"/>
+          <w:szCs w:val="24"/>
+        </w:rPr>
+      </w:pPr>
+      <w:r>
+        <w:rPr>
+          <w:rFonts w:ascii="Times New Roman" w:hAnsi="Times New Roman" w:cs="Times New Roman"/>
+          <w:sz w:val="24"/>
+          <w:szCs w:val="24"/>
+        </w:rPr>
+        <w:t xml:space="preserve">Im Programm werden Zustände von der aktuellen Position und deren Fahrtrichtung der Fahrkörbe in jedem Takt dargestellt. Des Weiteren werden die aktuell anzufahrenden Etagen der jeweiligen Fahrkörbe ausgegeben. Fahrstuhl-Anfragen auf den Etagen (also von außen) gehören ebenfalls dazu. Einzig die aktuelle Tick-Rate, welche dazu verwendet wird, dass der </w:t>
+      </w:r>
+      <w:r>
+        <w:rPr>
+          <w:rFonts w:ascii="Times New Roman" w:hAnsi="Times New Roman" w:cs="Times New Roman"/>
+          <w:sz w:val="24"/>
+          <w:szCs w:val="24"/>
+        </w:rPr>
+        <w:lastRenderedPageBreak/>
+        <w:t>Fahrkorb für eine zufällige Zeit in der Etage warten soll, werden nicht ausgegeben, ist jedoch sehr leicht implementierbar.</w:t>
       </w:r>
     </w:p>
     <w:p>
@@ -689,6 +820,7 @@
           <w:szCs w:val="24"/>
         </w:rPr>
       </w:pPr>
+      <w:proofErr w:type="spellStart"/>
       <w:r>
         <w:rPr>
           <w:rFonts w:ascii="Times New Roman" w:hAnsi="Times New Roman" w:cs="Times New Roman"/>
@@ -696,7 +828,47 @@
           <w:sz w:val="24"/>
           <w:szCs w:val="24"/>
         </w:rPr>
-        <w:t>Aufg. 4.2 f</w:t>
+        <w:t>Aufg</w:t>
+      </w:r>
+      <w:proofErr w:type="spellEnd"/>
+      <w:r>
+        <w:rPr>
+          <w:rFonts w:ascii="Times New Roman" w:hAnsi="Times New Roman" w:cs="Times New Roman"/>
+          <w:b/>
+          <w:sz w:val="24"/>
+          <w:szCs w:val="24"/>
+        </w:rPr>
+        <w:t>. 4.2 e</w:t>
+      </w:r>
+    </w:p>
+    <w:p>
+      <w:pPr>
+        <w:rPr>
+          <w:rFonts w:ascii="Times New Roman" w:hAnsi="Times New Roman" w:cs="Times New Roman"/>
+          <w:b/>
+          <w:sz w:val="24"/>
+          <w:szCs w:val="24"/>
+        </w:rPr>
+      </w:pPr>
+      <w:proofErr w:type="spellStart"/>
+      <w:r>
+        <w:rPr>
+          <w:rFonts w:ascii="Times New Roman" w:hAnsi="Times New Roman" w:cs="Times New Roman"/>
+          <w:b/>
+          <w:sz w:val="24"/>
+          <w:szCs w:val="24"/>
+        </w:rPr>
+        <w:t>Aufg</w:t>
+      </w:r>
+      <w:proofErr w:type="spellEnd"/>
+      <w:r>
+        <w:rPr>
+          <w:rFonts w:ascii="Times New Roman" w:hAnsi="Times New Roman" w:cs="Times New Roman"/>
+          <w:b/>
+          <w:sz w:val="24"/>
+          <w:szCs w:val="24"/>
+        </w:rPr>
+        <w:t>. 4.2 f</w:t>
       </w:r>
     </w:p>
     <w:p>
@@ -791,7 +963,7 @@
         <w:sz w:val="24"/>
         <w:szCs w:val="24"/>
       </w:rPr>
-      <w:t>1</w:t>
+      <w:t>2</w:t>
     </w:r>
     <w:r>
       <w:rPr>
@@ -2952,7 +3124,7 @@
 </file>
 
 <file path=customXml/itemProps1.xml><?xml version="1.0" encoding="utf-8"?>
-<ds:datastoreItem xmlns:ds="http://schemas.openxmlformats.org/officeDocument/2006/customXml" ds:itemID="{5E69448C-8F5C-4059-A9B5-BB60FB84FFA7}">
+<ds:datastoreItem xmlns:ds="http://schemas.openxmlformats.org/officeDocument/2006/customXml" ds:itemID="{6962B5C1-B954-40A0-B6E8-E2738159EF89}">
   <ds:schemaRefs>
     <ds:schemaRef ds:uri="http://schemas.openxmlformats.org/officeDocument/2006/bibliography"/>
   </ds:schemaRefs>

</xml_diff>